<commit_message>
Debug, neuer Graph und neue Version
</commit_message>
<xml_diff>
--- a/templates/Mittelteil.docx
+++ b/templates/Mittelteil.docx
@@ -114,27 +114,14 @@
       <w:r>
         <w:t xml:space="preserve">Abbildung </w:t>
       </w:r>
-      <w:r>
-        <w:fldChar w:fldCharType="begin"/>
-      </w:r>
-      <w:r>
-        <w:instrText xml:space="preserve"> SEQ Abbildung \* ARABIC </w:instrText>
-      </w:r>
-      <w:r>
-        <w:fldChar w:fldCharType="separate"/>
-      </w:r>
-      <w:r>
-        <w:rPr>
-          <w:noProof/>
-        </w:rPr>
-        <w:t>1</w:t>
-      </w:r>
-      <w:r>
-        <w:rPr>
-          <w:noProof/>
-        </w:rPr>
-        <w:fldChar w:fldCharType="end"/>
-      </w:r>
+      <w:fldSimple w:instr=" SEQ Abbildung \* ARABIC ">
+        <w:r>
+          <w:rPr>
+            <w:noProof/>
+          </w:rPr>
+          <w:t>1</w:t>
+        </w:r>
+      </w:fldSimple>
       <w:r>
         <w:rPr>
           <w:noProof/>
@@ -1437,7 +1424,6 @@
           <w:footerReference w:type="even" r:id="rId11"/>
           <w:footerReference w:type="default" r:id="rId12"/>
           <w:headerReference w:type="first" r:id="rId13"/>
-          <w:footerReference w:type="first" r:id="rId14"/>
           <w:pgSz w:w="11906" w:h="16838" w:code="9"/>
           <w:pgMar w:top="-1418" w:right="851" w:bottom="851" w:left="1418" w:header="567" w:footer="415" w:gutter="0"/>
           <w:cols w:space="708"/>
@@ -1460,9 +1446,9 @@
       </w:pPr>
     </w:p>
     <w:sectPr>
-      <w:headerReference w:type="even" r:id="rId15"/>
-      <w:headerReference w:type="default" r:id="rId16"/>
-      <w:headerReference w:type="first" r:id="rId17"/>
+      <w:headerReference w:type="even" r:id="rId14"/>
+      <w:headerReference w:type="default" r:id="rId15"/>
+      <w:headerReference w:type="first" r:id="rId16"/>
       <w:pgSz w:w="11906" w:h="16838" w:code="9"/>
       <w:pgMar w:top="851" w:right="851" w:bottom="851" w:left="1418" w:header="567" w:footer="850" w:gutter="0"/>
       <w:cols w:space="708"/>
@@ -1586,37 +1572,14 @@
     <w:r>
       <w:t xml:space="preserve"> </w:t>
     </w:r>
-    <w:r>
-      <w:fldChar w:fldCharType="begin"/>
-    </w:r>
-    <w:r>
-      <w:instrText xml:space="preserve"> NUMPAGES   \* MERGEFORMAT </w:instrText>
-    </w:r>
-    <w:r>
-      <w:fldChar w:fldCharType="separate"/>
-    </w:r>
-    <w:r>
-      <w:rPr>
-        <w:noProof/>
-      </w:rPr>
-      <w:t>3</w:t>
-    </w:r>
-    <w:r>
-      <w:rPr>
-        <w:noProof/>
-      </w:rPr>
-      <w:fldChar w:fldCharType="end"/>
-    </w:r>
-  </w:p>
-</w:ftr>
-</file>
-
-<file path=word/footer3.xml><?xml version="1.0" encoding="utf-8"?>
-<w:ftr xmlns:wpc="http://schemas.microsoft.com/office/word/2010/wordprocessingCanvas" xmlns:cx="http://schemas.microsoft.com/office/drawing/2014/chartex" xmlns:cx1="http://schemas.microsoft.com/office/drawing/2015/9/8/chartex" xmlns:cx2="http://schemas.microsoft.com/office/drawing/2015/10/21/chartex" xmlns:cx3="http://schemas.microsoft.com/office/drawing/2016/5/9/chartex" xmlns:cx4="http://schemas.microsoft.com/office/drawing/2016/5/10/chartex" xmlns:cx5="http://schemas.microsoft.com/office/drawing/2016/5/11/chartex" xmlns:cx6="http://schemas.microsoft.com/office/drawing/2016/5/12/chartex" xmlns:cx7="http://schemas.microsoft.com/office/drawing/2016/5/13/chartex" xmlns:cx8="http://schemas.microsoft.com/office/drawing/2016/5/14/chartex" xmlns:mc="http://schemas.openxmlformats.org/markup-compatibility/2006" xmlns:aink="http://schemas.microsoft.com/office/drawing/2016/ink" xmlns:am3d="http://schemas.microsoft.com/office/drawing/2017/model3d" xmlns:o="urn:schemas-microsoft-com:office:office" xmlns:r="http://schemas.openxmlformats.org/officeDocument/2006/relationships" xmlns:m="http://schemas.openxmlformats.org/officeDocument/2006/math" xmlns:v="urn:schemas-microsoft-com:vml" xmlns:wp14="http://schemas.microsoft.com/office/word/2010/wordprocessingDrawing" xmlns:wp="http://schemas.openxmlformats.org/drawingml/2006/wordprocessingDrawing" xmlns:w10="urn:schemas-microsoft-com:office:word" xmlns:w="http://schemas.openxmlformats.org/wordprocessingml/2006/main" xmlns:w14="http://schemas.microsoft.com/office/word/2010/wordml" xmlns:w15="http://schemas.microsoft.com/office/word/2012/wordml" xmlns:w16cex="http://schemas.microsoft.com/office/word/2018/wordml/cex" xmlns:w16cid="http://schemas.microsoft.com/office/word/2016/wordml/cid" xmlns:w16="http://schemas.microsoft.com/office/word/2018/wordml" xmlns:w16sdtdh="http://schemas.microsoft.com/office/word/2020/wordml/sdtdatahash" xmlns:w16se="http://schemas.microsoft.com/office/word/2015/wordml/symex" xmlns:wpg="http://schemas.microsoft.com/office/word/2010/wordprocessingGroup" xmlns:wpi="http://schemas.microsoft.com/office/word/2010/wordprocessingInk" xmlns:wne="http://schemas.microsoft.com/office/word/2006/wordml" xmlns:wps="http://schemas.microsoft.com/office/word/2010/wordprocessingShape" mc:Ignorable="w14 w15 w16se w16cid w16 w16cex w16sdtdh wp14">
-  <w:p>
-    <w:pPr>
-      <w:pStyle w:val="Fuzeile"/>
-    </w:pPr>
+    <w:fldSimple w:instr=" NUMPAGES   \* MERGEFORMAT ">
+      <w:r>
+        <w:rPr>
+          <w:noProof/>
+        </w:rPr>
+        <w:t>3</w:t>
+      </w:r>
+    </w:fldSimple>
   </w:p>
 </w:ftr>
 </file>
@@ -1690,7 +1653,7 @@
       <w:t>.</w:t>
     </w:r>
     <w:r>
-      <w:t>0</w:t>
+      <w:t>1</w:t>
     </w:r>
   </w:p>
 </w:hdr>
@@ -3276,6 +3239,7 @@
     <w:lsdException w:name="HTML Sample" w:semiHidden="1" w:unhideWhenUsed="1"/>
     <w:lsdException w:name="HTML Typewriter" w:semiHidden="1" w:unhideWhenUsed="1"/>
     <w:lsdException w:name="HTML Variable" w:semiHidden="1" w:unhideWhenUsed="1"/>
+    <w:lsdException w:name="Normal Table" w:semiHidden="1" w:unhideWhenUsed="1"/>
     <w:lsdException w:name="annotation subject" w:semiHidden="1" w:unhideWhenUsed="1"/>
     <w:lsdException w:name="No List" w:semiHidden="1" w:unhideWhenUsed="1"/>
     <w:lsdException w:name="Outline List 1" w:semiHidden="1" w:unhideWhenUsed="1"/>
@@ -3318,8 +3282,11 @@
     <w:lsdException w:name="Table Contemporary" w:semiHidden="1" w:unhideWhenUsed="1"/>
     <w:lsdException w:name="Table Elegant" w:semiHidden="1" w:unhideWhenUsed="1"/>
     <w:lsdException w:name="Table Professional" w:semiHidden="1" w:unhideWhenUsed="1"/>
+    <w:lsdException w:name="Table Subtle 1" w:semiHidden="1" w:unhideWhenUsed="1"/>
     <w:lsdException w:name="Table Subtle 2" w:semiHidden="1" w:unhideWhenUsed="1"/>
     <w:lsdException w:name="Table Web 1" w:semiHidden="1" w:unhideWhenUsed="1"/>
+    <w:lsdException w:name="Table Web 2" w:semiHidden="1" w:unhideWhenUsed="1"/>
+    <w:lsdException w:name="Table Web 3" w:semiHidden="1" w:unhideWhenUsed="1"/>
     <w:lsdException w:name="Balloon Text" w:semiHidden="1" w:unhideWhenUsed="1"/>
     <w:lsdException w:name="Table Grid" w:uiPriority="59"/>
     <w:lsdException w:name="Table Theme" w:semiHidden="1" w:unhideWhenUsed="1"/>

</xml_diff>